<commit_message>
Update Learning Journal for Exercise 2.6
</commit_message>
<xml_diff>
--- a/python-for-web-developers-learning-journal.docx
+++ b/python-for-web-developers-learning-journal.docx
@@ -7632,6 +7632,44 @@
     </w:p>
     <w:p>
       <w:pPr>
+        <w:ind w:left="720"/>
+        <w:rPr>
+          <w:color w:val="0070C0"/>
+        </w:rPr>
+      </w:pPr>
+      <w:r>
+        <w:rPr>
+          <w:rFonts w:ascii="Roboto" w:eastAsia="Roboto" w:hAnsi="Roboto" w:cs="Roboto"/>
+          <w:color w:val="0070C0"/>
+          <w:sz w:val="20"/>
+          <w:szCs w:val="20"/>
+        </w:rPr>
+        <w:lastRenderedPageBreak/>
+        <w:t xml:space="preserve">Authentication is important to protect certain information from users that are not logged in or didn’t pay for a service. </w:t>
+      </w:r>
+      <w:proofErr w:type="gramStart"/>
+      <w:r>
+        <w:rPr>
+          <w:rFonts w:ascii="Roboto" w:eastAsia="Roboto" w:hAnsi="Roboto" w:cs="Roboto"/>
+          <w:color w:val="0070C0"/>
+          <w:sz w:val="20"/>
+          <w:szCs w:val="20"/>
+        </w:rPr>
+        <w:t>Also</w:t>
+      </w:r>
+      <w:proofErr w:type="gramEnd"/>
+      <w:r>
+        <w:rPr>
+          <w:rFonts w:ascii="Roboto" w:eastAsia="Roboto" w:hAnsi="Roboto" w:cs="Roboto"/>
+          <w:color w:val="0070C0"/>
+          <w:sz w:val="20"/>
+          <w:szCs w:val="20"/>
+        </w:rPr>
+        <w:t xml:space="preserve"> it makes it possible to display data which corresponding to one specific user.</w:t>
+      </w:r>
+    </w:p>
+    <w:p>
+      <w:pPr>
         <w:rPr>
           <w:rFonts w:ascii="Roboto" w:eastAsia="Roboto" w:hAnsi="Roboto" w:cs="Roboto"/>
           <w:sz w:val="20"/>
@@ -7653,6 +7691,116 @@
           <w:szCs w:val="20"/>
         </w:rPr>
         <w:t xml:space="preserve">In your own words, explain the steps you should take to create a login for your Django web application. </w:t>
+      </w:r>
+    </w:p>
+    <w:p>
+      <w:pPr>
+        <w:ind w:left="720"/>
+        <w:rPr>
+          <w:rFonts w:ascii="Roboto" w:eastAsia="Roboto" w:hAnsi="Roboto" w:cs="Roboto"/>
+          <w:sz w:val="20"/>
+          <w:szCs w:val="20"/>
+        </w:rPr>
+      </w:pPr>
+    </w:p>
+    <w:p>
+      <w:pPr>
+        <w:ind w:left="720"/>
+        <w:rPr>
+          <w:rFonts w:ascii="Roboto" w:eastAsia="Roboto" w:hAnsi="Roboto" w:cs="Roboto"/>
+          <w:color w:val="0070C0"/>
+          <w:sz w:val="20"/>
+          <w:szCs w:val="20"/>
+        </w:rPr>
+      </w:pPr>
+      <w:r>
+        <w:rPr>
+          <w:rFonts w:ascii="Roboto" w:eastAsia="Roboto" w:hAnsi="Roboto" w:cs="Roboto"/>
+          <w:color w:val="0070C0"/>
+          <w:sz w:val="20"/>
+          <w:szCs w:val="20"/>
+        </w:rPr>
+        <w:t>Create a view.</w:t>
+      </w:r>
+    </w:p>
+    <w:p>
+      <w:pPr>
+        <w:ind w:left="720"/>
+        <w:rPr>
+          <w:rFonts w:ascii="Roboto" w:eastAsia="Roboto" w:hAnsi="Roboto" w:cs="Roboto"/>
+          <w:color w:val="0070C0"/>
+          <w:sz w:val="20"/>
+          <w:szCs w:val="20"/>
+        </w:rPr>
+      </w:pPr>
+      <w:r>
+        <w:rPr>
+          <w:rFonts w:ascii="Roboto" w:eastAsia="Roboto" w:hAnsi="Roboto" w:cs="Roboto"/>
+          <w:color w:val="0070C0"/>
+          <w:sz w:val="20"/>
+          <w:szCs w:val="20"/>
+        </w:rPr>
+        <w:t>Create a template.</w:t>
+      </w:r>
+    </w:p>
+    <w:p>
+      <w:pPr>
+        <w:ind w:left="720"/>
+        <w:rPr>
+          <w:rFonts w:ascii="Roboto" w:eastAsia="Roboto" w:hAnsi="Roboto" w:cs="Roboto"/>
+          <w:color w:val="0070C0"/>
+          <w:sz w:val="20"/>
+          <w:szCs w:val="20"/>
+        </w:rPr>
+      </w:pPr>
+      <w:r>
+        <w:rPr>
+          <w:rFonts w:ascii="Roboto" w:eastAsia="Roboto" w:hAnsi="Roboto" w:cs="Roboto"/>
+          <w:color w:val="0070C0"/>
+          <w:sz w:val="20"/>
+          <w:szCs w:val="20"/>
+        </w:rPr>
+        <w:t>Register view and map URL</w:t>
+      </w:r>
+    </w:p>
+    <w:p>
+      <w:pPr>
+        <w:ind w:left="720"/>
+        <w:rPr>
+          <w:rFonts w:ascii="Roboto" w:eastAsia="Roboto" w:hAnsi="Roboto" w:cs="Roboto"/>
+          <w:color w:val="0070C0"/>
+          <w:sz w:val="20"/>
+          <w:szCs w:val="20"/>
+        </w:rPr>
+      </w:pPr>
+      <w:r>
+        <w:rPr>
+          <w:rFonts w:ascii="Roboto" w:eastAsia="Roboto" w:hAnsi="Roboto" w:cs="Roboto"/>
+          <w:color w:val="0070C0"/>
+          <w:sz w:val="20"/>
+          <w:szCs w:val="20"/>
+        </w:rPr>
+        <w:t>Crate a link to the login page</w:t>
+      </w:r>
+    </w:p>
+    <w:p>
+      <w:pPr>
+        <w:ind w:left="720"/>
+        <w:rPr>
+          <w:rFonts w:ascii="Roboto" w:eastAsia="Roboto" w:hAnsi="Roboto" w:cs="Roboto"/>
+          <w:color w:val="0070C0"/>
+          <w:sz w:val="20"/>
+          <w:szCs w:val="20"/>
+        </w:rPr>
+      </w:pPr>
+      <w:r>
+        <w:rPr>
+          <w:rFonts w:ascii="Roboto" w:eastAsia="Roboto" w:hAnsi="Roboto" w:cs="Roboto"/>
+          <w:color w:val="0070C0"/>
+          <w:sz w:val="20"/>
+          <w:szCs w:val="20"/>
+        </w:rPr>
+        <w:t>Protect the corresponding views</w:t>
       </w:r>
     </w:p>
     <w:p>
@@ -7851,6 +7999,14 @@
                 <w:szCs w:val="20"/>
               </w:rPr>
             </w:pPr>
+            <w:r>
+              <w:rPr>
+                <w:rFonts w:ascii="Roboto" w:eastAsia="Roboto" w:hAnsi="Roboto" w:cs="Roboto"/>
+                <w:sz w:val="20"/>
+                <w:szCs w:val="20"/>
+              </w:rPr>
+              <w:t>Authenticates a user from form data</w:t>
+            </w:r>
           </w:p>
         </w:tc>
       </w:tr>
@@ -7917,6 +8073,14 @@
                 <w:szCs w:val="20"/>
               </w:rPr>
             </w:pPr>
+            <w:r>
+              <w:rPr>
+                <w:rFonts w:ascii="Roboto" w:eastAsia="Roboto" w:hAnsi="Roboto" w:cs="Roboto"/>
+                <w:sz w:val="20"/>
+                <w:szCs w:val="20"/>
+              </w:rPr>
+              <w:t>Redirects the user to a specific URL</w:t>
+            </w:r>
           </w:p>
         </w:tc>
       </w:tr>
@@ -7983,6 +8147,35 @@
                 <w:szCs w:val="20"/>
               </w:rPr>
             </w:pPr>
+            <w:r>
+              <w:rPr>
+                <w:rFonts w:ascii="Roboto" w:eastAsia="Roboto" w:hAnsi="Roboto" w:cs="Roboto"/>
+                <w:color w:val="0070C0"/>
+                <w:sz w:val="20"/>
+                <w:szCs w:val="20"/>
+              </w:rPr>
+              <w:t xml:space="preserve">Used to include an application namespace into the </w:t>
+            </w:r>
+            <w:proofErr w:type="spellStart"/>
+            <w:r>
+              <w:rPr>
+                <w:rFonts w:ascii="Roboto" w:eastAsia="Roboto" w:hAnsi="Roboto" w:cs="Roboto"/>
+                <w:color w:val="0070C0"/>
+                <w:sz w:val="20"/>
+                <w:szCs w:val="20"/>
+              </w:rPr>
+              <w:t>urlpatterns</w:t>
+            </w:r>
+            <w:proofErr w:type="spellEnd"/>
+            <w:r>
+              <w:rPr>
+                <w:rFonts w:ascii="Roboto" w:eastAsia="Roboto" w:hAnsi="Roboto" w:cs="Roboto"/>
+                <w:color w:val="0070C0"/>
+                <w:sz w:val="20"/>
+                <w:szCs w:val="20"/>
+              </w:rPr>
+              <w:t>.</w:t>
+            </w:r>
           </w:p>
         </w:tc>
       </w:tr>
@@ -8148,6 +8341,7 @@
           <w:sz w:val="20"/>
           <w:szCs w:val="20"/>
         </w:rPr>
+        <w:lastRenderedPageBreak/>
         <w:t xml:space="preserve">Consider your favorite website/application (you can also take </w:t>
       </w:r>
       <w:proofErr w:type="spellStart"/>
@@ -8283,7 +8477,6 @@
           <w:sz w:val="20"/>
           <w:szCs w:val="20"/>
         </w:rPr>
-        <w:lastRenderedPageBreak/>
         <w:t xml:space="preserve">In the Exercise, you converted your </w:t>
       </w:r>
       <w:proofErr w:type="spellStart"/>

</xml_diff>

<commit_message>
Update Learning Journal Exercise 2.7
</commit_message>
<xml_diff>
--- a/python-for-web-developers-learning-journal.docx
+++ b/python-for-web-developers-learning-journal.docx
@@ -8374,6 +8374,32 @@
     </w:p>
     <w:p>
       <w:pPr>
+        <w:ind w:left="720"/>
+        <w:rPr>
+          <w:color w:val="0070C0"/>
+        </w:rPr>
+      </w:pPr>
+      <w:r>
+        <w:rPr>
+          <w:rFonts w:ascii="Roboto" w:eastAsia="Roboto" w:hAnsi="Roboto" w:cs="Roboto"/>
+          <w:color w:val="0070C0"/>
+          <w:sz w:val="20"/>
+          <w:szCs w:val="20"/>
+        </w:rPr>
+        <w:t>Generally speaking, collecting data on websites helps determining user behavior, seeing trends, seeing percentages, seeing data. This data can be used to optimize UI/UX and adjust to the user demands.</w:t>
+      </w:r>
+    </w:p>
+    <w:p>
+      <w:pPr>
+        <w:rPr>
+          <w:rFonts w:ascii="Roboto" w:eastAsia="Roboto" w:hAnsi="Roboto" w:cs="Roboto"/>
+          <w:sz w:val="20"/>
+          <w:szCs w:val="20"/>
+        </w:rPr>
+      </w:pPr>
+    </w:p>
+    <w:p>
+      <w:pPr>
         <w:numPr>
           <w:ilvl w:val="0"/>
           <w:numId w:val="6"/>
@@ -8457,6 +8483,53 @@
     </w:p>
     <w:p>
       <w:pPr>
+        <w:ind w:left="720"/>
+        <w:rPr>
+          <w:rFonts w:ascii="Roboto" w:eastAsia="Roboto" w:hAnsi="Roboto" w:cs="Roboto"/>
+          <w:sz w:val="20"/>
+          <w:szCs w:val="20"/>
+        </w:rPr>
+      </w:pPr>
+    </w:p>
+    <w:p>
+      <w:pPr>
+        <w:ind w:left="720"/>
+        <w:rPr>
+          <w:color w:val="0070C0"/>
+        </w:rPr>
+      </w:pPr>
+      <w:r>
+        <w:rPr>
+          <w:rFonts w:ascii="Roboto" w:eastAsia="Roboto" w:hAnsi="Roboto" w:cs="Roboto"/>
+          <w:color w:val="0070C0"/>
+          <w:sz w:val="20"/>
+          <w:szCs w:val="20"/>
+        </w:rPr>
+        <w:t xml:space="preserve">There are a lot of methods to evaluate a query set, </w:t>
+      </w:r>
+      <w:proofErr w:type="gramStart"/>
+      <w:r>
+        <w:rPr>
+          <w:rFonts w:ascii="Roboto" w:eastAsia="Roboto" w:hAnsi="Roboto" w:cs="Roboto"/>
+          <w:color w:val="0070C0"/>
+          <w:sz w:val="20"/>
+          <w:szCs w:val="20"/>
+        </w:rPr>
+        <w:t>e.g.</w:t>
+      </w:r>
+      <w:proofErr w:type="gramEnd"/>
+      <w:r>
+        <w:rPr>
+          <w:rFonts w:ascii="Roboto" w:eastAsia="Roboto" w:hAnsi="Roboto" w:cs="Roboto"/>
+          <w:color w:val="0070C0"/>
+          <w:sz w:val="20"/>
+          <w:szCs w:val="20"/>
+        </w:rPr>
+        <w:t xml:space="preserve"> Iteration, Slicing, Returning a value or Converting it to a list.</w:t>
+      </w:r>
+    </w:p>
+    <w:p>
+      <w:pPr>
         <w:rPr>
           <w:rFonts w:ascii="Roboto" w:eastAsia="Roboto" w:hAnsi="Roboto" w:cs="Roboto"/>
           <w:sz w:val="20"/>
@@ -8567,7 +8640,156 @@
           <w:sz w:val="20"/>
           <w:szCs w:val="20"/>
         </w:rPr>
-        <w:t xml:space="preserve"> is better for data processing.</w:t>
+        <w:t xml:space="preserve"> is better for data processing</w:t>
+      </w:r>
+      <w:r>
+        <w:rPr>
+          <w:rFonts w:ascii="Roboto" w:eastAsia="Roboto" w:hAnsi="Roboto" w:cs="Roboto"/>
+          <w:sz w:val="20"/>
+          <w:szCs w:val="20"/>
+        </w:rPr>
+        <w:t>.</w:t>
+      </w:r>
+    </w:p>
+    <w:p>
+      <w:pPr>
+        <w:ind w:left="720"/>
+        <w:rPr>
+          <w:rFonts w:ascii="Roboto" w:eastAsia="Roboto" w:hAnsi="Roboto" w:cs="Roboto"/>
+          <w:sz w:val="20"/>
+          <w:szCs w:val="20"/>
+        </w:rPr>
+      </w:pPr>
+    </w:p>
+    <w:p>
+      <w:pPr>
+        <w:ind w:left="720"/>
+        <w:rPr>
+          <w:rFonts w:ascii="Roboto" w:eastAsia="Roboto" w:hAnsi="Roboto" w:cs="Roboto"/>
+          <w:color w:val="0070C0"/>
+          <w:sz w:val="20"/>
+          <w:szCs w:val="20"/>
+        </w:rPr>
+      </w:pPr>
+      <w:proofErr w:type="spellStart"/>
+      <w:r>
+        <w:rPr>
+          <w:rFonts w:ascii="Roboto" w:eastAsia="Roboto" w:hAnsi="Roboto" w:cs="Roboto"/>
+          <w:color w:val="0070C0"/>
+          <w:sz w:val="20"/>
+          <w:szCs w:val="20"/>
+        </w:rPr>
+        <w:t>DataFrames</w:t>
+      </w:r>
+      <w:proofErr w:type="spellEnd"/>
+      <w:r>
+        <w:rPr>
+          <w:rFonts w:ascii="Roboto" w:eastAsia="Roboto" w:hAnsi="Roboto" w:cs="Roboto"/>
+          <w:color w:val="0070C0"/>
+          <w:sz w:val="20"/>
+          <w:szCs w:val="20"/>
+        </w:rPr>
+        <w:t xml:space="preserve"> are generally better suited for data processing tasks due to their rich set of data manipulation capabilities, extensive ecosystem, and flexibility. However, if your primary task is interacting with a Django database and web application, </w:t>
+      </w:r>
+      <w:proofErr w:type="spellStart"/>
+      <w:r>
+        <w:rPr>
+          <w:rFonts w:ascii="Roboto" w:eastAsia="Roboto" w:hAnsi="Roboto" w:cs="Roboto"/>
+          <w:color w:val="0070C0"/>
+          <w:sz w:val="20"/>
+          <w:szCs w:val="20"/>
+        </w:rPr>
+        <w:t>QuerySets</w:t>
+      </w:r>
+      <w:proofErr w:type="spellEnd"/>
+      <w:r>
+        <w:rPr>
+          <w:rFonts w:ascii="Roboto" w:eastAsia="Roboto" w:hAnsi="Roboto" w:cs="Roboto"/>
+          <w:color w:val="0070C0"/>
+          <w:sz w:val="20"/>
+          <w:szCs w:val="20"/>
+        </w:rPr>
+        <w:t xml:space="preserve"> are the natural choice. It's not uncommon to use both </w:t>
+      </w:r>
+      <w:proofErr w:type="spellStart"/>
+      <w:r>
+        <w:rPr>
+          <w:rFonts w:ascii="Roboto" w:eastAsia="Roboto" w:hAnsi="Roboto" w:cs="Roboto"/>
+          <w:color w:val="0070C0"/>
+          <w:sz w:val="20"/>
+          <w:szCs w:val="20"/>
+        </w:rPr>
+        <w:t>QuerySets</w:t>
+      </w:r>
+      <w:proofErr w:type="spellEnd"/>
+      <w:r>
+        <w:rPr>
+          <w:rFonts w:ascii="Roboto" w:eastAsia="Roboto" w:hAnsi="Roboto" w:cs="Roboto"/>
+          <w:color w:val="0070C0"/>
+          <w:sz w:val="20"/>
+          <w:szCs w:val="20"/>
+        </w:rPr>
+        <w:t xml:space="preserve"> and </w:t>
+      </w:r>
+      <w:proofErr w:type="spellStart"/>
+      <w:r>
+        <w:rPr>
+          <w:rFonts w:ascii="Roboto" w:eastAsia="Roboto" w:hAnsi="Roboto" w:cs="Roboto"/>
+          <w:color w:val="0070C0"/>
+          <w:sz w:val="20"/>
+          <w:szCs w:val="20"/>
+        </w:rPr>
+        <w:t>DataFrames</w:t>
+      </w:r>
+      <w:proofErr w:type="spellEnd"/>
+      <w:r>
+        <w:rPr>
+          <w:rFonts w:ascii="Roboto" w:eastAsia="Roboto" w:hAnsi="Roboto" w:cs="Roboto"/>
+          <w:color w:val="0070C0"/>
+          <w:sz w:val="20"/>
+          <w:szCs w:val="20"/>
+        </w:rPr>
+        <w:t xml:space="preserve"> in a data pipeline, where </w:t>
+      </w:r>
+      <w:proofErr w:type="spellStart"/>
+      <w:r>
+        <w:rPr>
+          <w:rFonts w:ascii="Roboto" w:eastAsia="Roboto" w:hAnsi="Roboto" w:cs="Roboto"/>
+          <w:color w:val="0070C0"/>
+          <w:sz w:val="20"/>
+          <w:szCs w:val="20"/>
+        </w:rPr>
+        <w:t>QuerySets</w:t>
+      </w:r>
+      <w:proofErr w:type="spellEnd"/>
+      <w:r>
+        <w:rPr>
+          <w:rFonts w:ascii="Roboto" w:eastAsia="Roboto" w:hAnsi="Roboto" w:cs="Roboto"/>
+          <w:color w:val="0070C0"/>
+          <w:sz w:val="20"/>
+          <w:szCs w:val="20"/>
+        </w:rPr>
+        <w:t xml:space="preserve"> handle database interactions, and </w:t>
+      </w:r>
+      <w:proofErr w:type="spellStart"/>
+      <w:r>
+        <w:rPr>
+          <w:rFonts w:ascii="Roboto" w:eastAsia="Roboto" w:hAnsi="Roboto" w:cs="Roboto"/>
+          <w:color w:val="0070C0"/>
+          <w:sz w:val="20"/>
+          <w:szCs w:val="20"/>
+        </w:rPr>
+        <w:t>DataFrames</w:t>
+      </w:r>
+      <w:proofErr w:type="spellEnd"/>
+      <w:r>
+        <w:rPr>
+          <w:rFonts w:ascii="Roboto" w:eastAsia="Roboto" w:hAnsi="Roboto" w:cs="Roboto"/>
+          <w:color w:val="0070C0"/>
+          <w:sz w:val="20"/>
+          <w:szCs w:val="20"/>
+        </w:rPr>
+        <w:t xml:space="preserve"> are used for data analysis and processing once the data is retrieved from the database.</w:t>
       </w:r>
     </w:p>
     <w:p/>
@@ -8758,6 +8980,7 @@
           <w:sz w:val="20"/>
           <w:szCs w:val="20"/>
         </w:rPr>
+        <w:lastRenderedPageBreak/>
         <w:t>(Optional) Connect with a few Django web developers through LinkedIn or any other network. Ask them for their tips on creating a portfolio to showcase Python programming and Django skills. Think about which tips could help you improve your portfolio.</w:t>
       </w:r>
     </w:p>
@@ -12654,7 +12877,6 @@
   <w:style w:type="character" w:default="1" w:styleId="Absatz-Standardschriftart">
     <w:name w:val="Default Paragraph Font"/>
     <w:uiPriority w:val="1"/>
-    <w:semiHidden/>
     <w:unhideWhenUsed/>
   </w:style>
   <w:style w:type="table" w:default="1" w:styleId="NormaleTabelle">

</xml_diff>

<commit_message>
Learning Journal Exercise 2.8
</commit_message>
<xml_diff>
--- a/python-for-web-developers-learning-journal.docx
+++ b/python-for-web-developers-learning-journal.docx
@@ -7995,6 +7995,7 @@
               <w:spacing w:line="240" w:lineRule="auto"/>
               <w:rPr>
                 <w:rFonts w:ascii="Roboto" w:eastAsia="Roboto" w:hAnsi="Roboto" w:cs="Roboto"/>
+                <w:color w:val="0070C0"/>
                 <w:sz w:val="20"/>
                 <w:szCs w:val="20"/>
               </w:rPr>
@@ -8002,6 +8003,7 @@
             <w:r>
               <w:rPr>
                 <w:rFonts w:ascii="Roboto" w:eastAsia="Roboto" w:hAnsi="Roboto" w:cs="Roboto"/>
+                <w:color w:val="0070C0"/>
                 <w:sz w:val="20"/>
                 <w:szCs w:val="20"/>
               </w:rPr>
@@ -8069,6 +8071,7 @@
               <w:spacing w:line="240" w:lineRule="auto"/>
               <w:rPr>
                 <w:rFonts w:ascii="Roboto" w:eastAsia="Roboto" w:hAnsi="Roboto" w:cs="Roboto"/>
+                <w:color w:val="0070C0"/>
                 <w:sz w:val="20"/>
                 <w:szCs w:val="20"/>
               </w:rPr>
@@ -8076,6 +8079,7 @@
             <w:r>
               <w:rPr>
                 <w:rFonts w:ascii="Roboto" w:eastAsia="Roboto" w:hAnsi="Roboto" w:cs="Roboto"/>
+                <w:color w:val="0070C0"/>
                 <w:sz w:val="20"/>
                 <w:szCs w:val="20"/>
               </w:rPr>
@@ -8926,6 +8930,32 @@
     </w:p>
     <w:p>
       <w:pPr>
+        <w:ind w:left="720"/>
+        <w:rPr>
+          <w:color w:val="0070C0"/>
+        </w:rPr>
+      </w:pPr>
+      <w:r>
+        <w:rPr>
+          <w:rFonts w:ascii="Roboto" w:eastAsia="Roboto" w:hAnsi="Roboto" w:cs="Roboto"/>
+          <w:color w:val="0070C0"/>
+          <w:sz w:val="20"/>
+          <w:szCs w:val="20"/>
+        </w:rPr>
+        <w:t>You can import them as static files.</w:t>
+      </w:r>
+    </w:p>
+    <w:p>
+      <w:pPr>
+        <w:rPr>
+          <w:rFonts w:ascii="Roboto" w:eastAsia="Roboto" w:hAnsi="Roboto" w:cs="Roboto"/>
+          <w:sz w:val="20"/>
+          <w:szCs w:val="20"/>
+        </w:rPr>
+      </w:pPr>
+    </w:p>
+    <w:p>
+      <w:pPr>
         <w:numPr>
           <w:ilvl w:val="0"/>
           <w:numId w:val="21"/>
@@ -8937,7 +8967,94 @@
           <w:sz w:val="20"/>
           <w:szCs w:val="20"/>
         </w:rPr>
-        <w:t xml:space="preserve">In your own words, explain the steps you’d need to take to deploy your Django web application. </w:t>
+        <w:t>In your own words, explain the steps you’d need to take to deploy your Django web application.</w:t>
+      </w:r>
+    </w:p>
+    <w:p>
+      <w:pPr>
+        <w:rPr>
+          <w:rFonts w:ascii="Roboto" w:eastAsia="Roboto" w:hAnsi="Roboto" w:cs="Roboto"/>
+          <w:sz w:val="20"/>
+          <w:szCs w:val="20"/>
+        </w:rPr>
+      </w:pPr>
+    </w:p>
+    <w:p>
+      <w:pPr>
+        <w:ind w:left="720"/>
+        <w:rPr>
+          <w:rFonts w:ascii="Roboto" w:eastAsia="Roboto" w:hAnsi="Roboto" w:cs="Roboto"/>
+          <w:color w:val="0070C0"/>
+          <w:sz w:val="20"/>
+          <w:szCs w:val="20"/>
+        </w:rPr>
+      </w:pPr>
+      <w:r>
+        <w:rPr>
+          <w:rFonts w:ascii="Roboto" w:eastAsia="Roboto" w:hAnsi="Roboto" w:cs="Roboto"/>
+          <w:color w:val="0070C0"/>
+          <w:sz w:val="20"/>
+          <w:szCs w:val="20"/>
+        </w:rPr>
+        <w:lastRenderedPageBreak/>
+        <w:t>Prepare all your files for the hosting provider</w:t>
+      </w:r>
+    </w:p>
+    <w:p>
+      <w:pPr>
+        <w:ind w:left="720"/>
+        <w:rPr>
+          <w:rFonts w:ascii="Roboto" w:eastAsia="Roboto" w:hAnsi="Roboto" w:cs="Roboto"/>
+          <w:color w:val="0070C0"/>
+          <w:sz w:val="20"/>
+          <w:szCs w:val="20"/>
+        </w:rPr>
+      </w:pPr>
+      <w:r>
+        <w:rPr>
+          <w:rFonts w:ascii="Roboto" w:eastAsia="Roboto" w:hAnsi="Roboto" w:cs="Roboto"/>
+          <w:color w:val="0070C0"/>
+          <w:sz w:val="20"/>
+          <w:szCs w:val="20"/>
+        </w:rPr>
+        <w:t>Push and deploy</w:t>
+      </w:r>
+    </w:p>
+    <w:p>
+      <w:pPr>
+        <w:ind w:left="720"/>
+        <w:rPr>
+          <w:rFonts w:ascii="Roboto" w:eastAsia="Roboto" w:hAnsi="Roboto" w:cs="Roboto"/>
+          <w:color w:val="0070C0"/>
+          <w:sz w:val="20"/>
+          <w:szCs w:val="20"/>
+        </w:rPr>
+      </w:pPr>
+      <w:r>
+        <w:rPr>
+          <w:rFonts w:ascii="Roboto" w:eastAsia="Roboto" w:hAnsi="Roboto" w:cs="Roboto"/>
+          <w:color w:val="0070C0"/>
+          <w:sz w:val="20"/>
+          <w:szCs w:val="20"/>
+        </w:rPr>
+        <w:t>Troubleshoot for a couple days</w:t>
+      </w:r>
+    </w:p>
+    <w:p>
+      <w:pPr>
+        <w:ind w:left="720"/>
+        <w:rPr>
+          <w:color w:val="0070C0"/>
+        </w:rPr>
+      </w:pPr>
+      <w:r>
+        <w:rPr>
+          <w:rFonts w:ascii="Roboto" w:eastAsia="Roboto" w:hAnsi="Roboto" w:cs="Roboto"/>
+          <w:color w:val="0070C0"/>
+          <w:sz w:val="20"/>
+          <w:szCs w:val="20"/>
+        </w:rPr>
+        <w:t>Have luck and the application will run</w:t>
       </w:r>
     </w:p>
     <w:p>
@@ -8980,7 +9097,6 @@
           <w:sz w:val="20"/>
           <w:szCs w:val="20"/>
         </w:rPr>
-        <w:lastRenderedPageBreak/>
         <w:t>(Optional) Connect with a few Django web developers through LinkedIn or any other network. Ask them for their tips on creating a portfolio to showcase Python programming and Django skills. Think about which tips could help you improve your portfolio.</w:t>
       </w:r>
     </w:p>
@@ -9016,6 +9132,15 @@
         </w:rPr>
         <w:t xml:space="preserve">What went well during this Achievement? </w:t>
       </w:r>
+      <w:r>
+        <w:rPr>
+          <w:rFonts w:ascii="Roboto" w:eastAsia="Roboto" w:hAnsi="Roboto" w:cs="Roboto"/>
+          <w:color w:val="0070C0"/>
+          <w:sz w:val="20"/>
+          <w:szCs w:val="20"/>
+        </w:rPr>
+        <w:t>Doing the exercises</w:t>
+      </w:r>
     </w:p>
     <w:p>
       <w:pPr>
@@ -9032,6 +9157,15 @@
         </w:rPr>
         <w:t xml:space="preserve">What’s something you’re proud of? </w:t>
       </w:r>
+      <w:r>
+        <w:rPr>
+          <w:rFonts w:ascii="Roboto" w:eastAsia="Roboto" w:hAnsi="Roboto" w:cs="Roboto"/>
+          <w:color w:val="0070C0"/>
+          <w:sz w:val="20"/>
+          <w:szCs w:val="20"/>
+        </w:rPr>
+        <w:t>Almost finishing the course</w:t>
+      </w:r>
     </w:p>
     <w:p>
       <w:pPr>
@@ -9039,6 +9173,9 @@
           <w:ilvl w:val="1"/>
           <w:numId w:val="21"/>
         </w:numPr>
+        <w:rPr>
+          <w:color w:val="0070C0"/>
+        </w:rPr>
       </w:pPr>
       <w:r>
         <w:rPr>
@@ -9047,6 +9184,15 @@
           <w:szCs w:val="20"/>
         </w:rPr>
         <w:t xml:space="preserve">What was the most challenging aspect of this Achievement? </w:t>
+      </w:r>
+      <w:r>
+        <w:rPr>
+          <w:rFonts w:ascii="Roboto" w:eastAsia="Roboto" w:hAnsi="Roboto" w:cs="Roboto"/>
+          <w:color w:val="0070C0"/>
+          <w:sz w:val="20"/>
+          <w:szCs w:val="20"/>
+        </w:rPr>
+        <w:t>Deploying on Heroku – I hate it</w:t>
       </w:r>
     </w:p>
     <w:p>
@@ -9063,6 +9209,23 @@
           <w:szCs w:val="20"/>
         </w:rPr>
         <w:t>Did this Achievement meet your expectations? Did it give you the confidence to start working with your new Django skills?</w:t>
+      </w:r>
+      <w:r>
+        <w:rPr>
+          <w:rFonts w:ascii="Roboto" w:eastAsia="Roboto" w:hAnsi="Roboto" w:cs="Roboto"/>
+          <w:sz w:val="20"/>
+          <w:szCs w:val="20"/>
+        </w:rPr>
+        <w:t xml:space="preserve"> </w:t>
+      </w:r>
+      <w:r>
+        <w:rPr>
+          <w:rFonts w:ascii="Roboto" w:eastAsia="Roboto" w:hAnsi="Roboto" w:cs="Roboto"/>
+          <w:color w:val="0070C0"/>
+          <w:sz w:val="20"/>
+          <w:szCs w:val="20"/>
+        </w:rPr>
+        <w:t>No!</w:t>
       </w:r>
     </w:p>
     <w:p>
@@ -12877,6 +13040,7 @@
   <w:style w:type="character" w:default="1" w:styleId="Absatz-Standardschriftart">
     <w:name w:val="Default Paragraph Font"/>
     <w:uiPriority w:val="1"/>
+    <w:semiHidden/>
     <w:unhideWhenUsed/>
   </w:style>
   <w:style w:type="table" w:default="1" w:styleId="NormaleTabelle">

</xml_diff>